<commit_message>
Add el viajar es un placer
herencia > 01 el viajar es un placer
</commit_message>
<xml_diff>
--- a/Cuestionarios Programacion_labo2.docx
+++ b/Cuestionarios Programacion_labo2.docx
@@ -8904,25 +8904,7 @@
                 <w:noProof/>
                 <w:lang w:eastAsia="es-AR"/>
               </w:rPr>
-              <w:t>¿Dónde se ubica e</w:t>
-            </w:r>
-            <w:r>
-              <w:rPr>
-                <w:rStyle w:val="Hipervnculo"/>
-                <w:rFonts w:eastAsia="Times New Roman"/>
-                <w:noProof/>
-                <w:lang w:eastAsia="es-AR"/>
-              </w:rPr>
-              <w:t>l</w:t>
-            </w:r>
-            <w:r>
-              <w:rPr>
-                <w:rStyle w:val="Hipervnculo"/>
-                <w:rFonts w:eastAsia="Times New Roman"/>
-                <w:noProof/>
-                <w:lang w:eastAsia="es-AR"/>
-              </w:rPr>
-              <w:t xml:space="preserve"> bloque finally dentro de una estructura de manejo de excepciones?</w:t>
+              <w:t>¿Dónde se ubica el bloque finally dentro de una estructura de manejo de excepciones?</w:t>
             </w:r>
             <w:r>
               <w:rPr>
@@ -19855,387 +19837,756 @@
           <w:lang w:eastAsia="es-AR"/>
         </w:rPr>
       </w:pPr>
+      <w:r>
+        <w:rPr>
+          <w:lang w:eastAsia="es-AR"/>
+        </w:rPr>
+        <w:t xml:space="preserve">Es la relación entre una o </w:t>
+      </w:r>
+      <w:proofErr w:type="spellStart"/>
+      <w:proofErr w:type="gramStart"/>
+      <w:r>
+        <w:rPr>
+          <w:lang w:eastAsia="es-AR"/>
+        </w:rPr>
+        <w:t>mas</w:t>
+      </w:r>
+      <w:proofErr w:type="spellEnd"/>
+      <w:proofErr w:type="gramEnd"/>
+      <w:r>
+        <w:rPr>
+          <w:lang w:eastAsia="es-AR"/>
+        </w:rPr>
+        <w:t xml:space="preserve"> clases en la que comparten atributos y métodos. Se utiliza para reutilizar código y mantener una semántica correcta de tipo “es un”.</w:t>
+      </w:r>
+    </w:p>
+    <w:p>
+      <w:pPr>
+        <w:rPr>
+          <w:lang w:eastAsia="es-AR"/>
+        </w:rPr>
+      </w:pPr>
+    </w:p>
+    <w:p>
+      <w:pPr>
+        <w:pStyle w:val="Ttulo2"/>
+        <w:rPr>
+          <w:lang w:eastAsia="es-AR"/>
+        </w:rPr>
+      </w:pPr>
+      <w:r>
+        <w:rPr>
+          <w:lang w:eastAsia="es-AR"/>
+        </w:rPr>
+        <w:t>¿Qué nombre recibe la clase que hereda y qué nombre recibe la clase que es heredada?</w:t>
+      </w:r>
+    </w:p>
+    <w:p>
+      <w:pPr>
+        <w:rPr>
+          <w:lang w:eastAsia="es-AR"/>
+        </w:rPr>
+      </w:pPr>
+      <w:r>
+        <w:rPr>
+          <w:lang w:eastAsia="es-AR"/>
+        </w:rPr>
+        <w:t>A la clase que hereda se la llama clase base o padre y a la heredada derivada o hija.</w:t>
+      </w:r>
+    </w:p>
+    <w:p>
+      <w:pPr>
+        <w:pStyle w:val="Ttulo2"/>
+        <w:rPr>
+          <w:lang w:eastAsia="es-AR"/>
+        </w:rPr>
+      </w:pPr>
+      <w:r>
+        <w:rPr>
+          <w:lang w:eastAsia="es-AR"/>
+        </w:rPr>
+        <w:t xml:space="preserve">Explique el principio de sustitución de </w:t>
+      </w:r>
+      <w:proofErr w:type="spellStart"/>
+      <w:r>
+        <w:rPr>
+          <w:lang w:eastAsia="es-AR"/>
+        </w:rPr>
+        <w:t>Liskov</w:t>
+      </w:r>
+      <w:proofErr w:type="spellEnd"/>
+      <w:r>
+        <w:rPr>
+          <w:lang w:eastAsia="es-AR"/>
+        </w:rPr>
+        <w:t>.</w:t>
+      </w:r>
+    </w:p>
+    <w:p>
+      <w:pPr>
+        <w:rPr>
+          <w:lang w:eastAsia="es-AR"/>
+        </w:rPr>
+      </w:pPr>
+      <w:r>
+        <w:rPr>
+          <w:lang w:eastAsia="es-AR"/>
+        </w:rPr>
+        <w:t xml:space="preserve">Una clase hija podría ir en lugar de la clase padre y su  funcionalidad debería de ser correcta. </w:t>
+      </w:r>
+      <w:proofErr w:type="spellStart"/>
+      <w:r>
+        <w:rPr>
+          <w:lang w:eastAsia="es-AR"/>
+        </w:rPr>
+        <w:t>Podria</w:t>
+      </w:r>
+      <w:proofErr w:type="spellEnd"/>
+      <w:r>
+        <w:rPr>
+          <w:lang w:eastAsia="es-AR"/>
+        </w:rPr>
+        <w:t xml:space="preserve"> </w:t>
+      </w:r>
+      <w:proofErr w:type="spellStart"/>
+      <w:r>
+        <w:rPr>
+          <w:lang w:eastAsia="es-AR"/>
+        </w:rPr>
+        <w:t>tner</w:t>
+      </w:r>
+      <w:proofErr w:type="spellEnd"/>
+      <w:r>
+        <w:rPr>
+          <w:lang w:eastAsia="es-AR"/>
+        </w:rPr>
+        <w:t xml:space="preserve"> diferente implementación pero ambas dos podrían funcionar de la misma forma.</w:t>
+      </w:r>
+    </w:p>
+    <w:p>
+      <w:pPr>
+        <w:pStyle w:val="Ttulo2"/>
+        <w:rPr>
+          <w:lang w:eastAsia="es-AR"/>
+        </w:rPr>
+      </w:pPr>
+    </w:p>
+    <w:p>
+      <w:pPr>
+        <w:pStyle w:val="Ttulo2"/>
+        <w:rPr>
+          <w:lang w:eastAsia="es-AR"/>
+        </w:rPr>
+      </w:pPr>
+      <w:r>
+        <w:rPr>
+          <w:lang w:eastAsia="es-AR"/>
+        </w:rPr>
+        <w:t>¿Qué significa que la herencia es transitiva?</w:t>
+      </w:r>
+    </w:p>
+    <w:p>
+      <w:pPr>
+        <w:rPr>
+          <w:lang w:eastAsia="es-AR"/>
+        </w:rPr>
+      </w:pPr>
+      <w:r>
+        <w:rPr>
+          <w:lang w:eastAsia="es-AR"/>
+        </w:rPr>
+        <w:t xml:space="preserve">Significa que si B hereda de A y C hereda de </w:t>
+      </w:r>
+      <w:proofErr w:type="gramStart"/>
+      <w:r>
+        <w:rPr>
+          <w:lang w:eastAsia="es-AR"/>
+        </w:rPr>
+        <w:t>B  ,</w:t>
+      </w:r>
+      <w:proofErr w:type="gramEnd"/>
+      <w:r>
+        <w:rPr>
+          <w:lang w:eastAsia="es-AR"/>
+        </w:rPr>
+        <w:t xml:space="preserve"> C hereda de A. Es decir que si un “abuelo” va a heredar a su hijo y este a su hijo, el nieto tiene lo mismo que el abuelo.</w:t>
+      </w:r>
+    </w:p>
+    <w:p>
+      <w:pPr>
+        <w:pStyle w:val="Ttulo2"/>
+        <w:rPr>
+          <w:lang w:eastAsia="es-AR"/>
+        </w:rPr>
+      </w:pPr>
+      <w:r>
+        <w:rPr>
+          <w:lang w:eastAsia="es-AR"/>
+        </w:rPr>
+        <w:t>¿Se heredan los constructores?</w:t>
+      </w:r>
+    </w:p>
+    <w:p>
+      <w:pPr>
+        <w:rPr>
+          <w:lang w:eastAsia="es-AR"/>
+        </w:rPr>
+      </w:pPr>
+      <w:r>
+        <w:rPr>
+          <w:lang w:eastAsia="es-AR"/>
+        </w:rPr>
+        <w:t>No, no se heredan.</w:t>
+      </w:r>
+    </w:p>
+    <w:p>
+      <w:pPr>
+        <w:pStyle w:val="Ttulo2"/>
+        <w:rPr>
+          <w:lang w:eastAsia="es-AR"/>
+        </w:rPr>
+      </w:pPr>
+      <w:r>
+        <w:rPr>
+          <w:lang w:eastAsia="es-AR"/>
+        </w:rPr>
+        <w:t xml:space="preserve">¿Se heredan los miembros </w:t>
+      </w:r>
+      <w:proofErr w:type="spellStart"/>
+      <w:r>
+        <w:rPr>
+          <w:lang w:eastAsia="es-AR"/>
+        </w:rPr>
+        <w:t>private</w:t>
+      </w:r>
+      <w:proofErr w:type="spellEnd"/>
+      <w:r>
+        <w:rPr>
+          <w:lang w:eastAsia="es-AR"/>
+        </w:rPr>
+        <w:t xml:space="preserve"> de la clase base?</w:t>
+      </w:r>
+    </w:p>
+    <w:p>
+      <w:pPr>
+        <w:rPr>
+          <w:lang w:eastAsia="es-AR"/>
+        </w:rPr>
+      </w:pPr>
+      <w:r>
+        <w:rPr>
+          <w:lang w:eastAsia="es-AR"/>
+        </w:rPr>
+        <w:t>Se heredan pero no se pueden utilizar por ser privados.</w:t>
+      </w:r>
+    </w:p>
+    <w:p>
+      <w:pPr>
+        <w:pStyle w:val="Ttulo2"/>
+        <w:rPr>
+          <w:lang w:eastAsia="es-AR"/>
+        </w:rPr>
+      </w:pPr>
+      <w:r>
+        <w:rPr>
+          <w:lang w:eastAsia="es-AR"/>
+        </w:rPr>
+        <w:lastRenderedPageBreak/>
+        <w:t>¿Qué es herencia múltiple? ¿</w:t>
+      </w:r>
+      <w:proofErr w:type="gramStart"/>
+      <w:r>
+        <w:rPr>
+          <w:lang w:eastAsia="es-AR"/>
+        </w:rPr>
+        <w:t>es</w:t>
+      </w:r>
+      <w:proofErr w:type="gramEnd"/>
+      <w:r>
+        <w:rPr>
+          <w:lang w:eastAsia="es-AR"/>
+        </w:rPr>
+        <w:t xml:space="preserve"> posible en C#? ¿</w:t>
+      </w:r>
+      <w:proofErr w:type="gramStart"/>
+      <w:r>
+        <w:rPr>
+          <w:lang w:eastAsia="es-AR"/>
+        </w:rPr>
+        <w:t>en</w:t>
+      </w:r>
+      <w:proofErr w:type="gramEnd"/>
+      <w:r>
+        <w:rPr>
+          <w:lang w:eastAsia="es-AR"/>
+        </w:rPr>
+        <w:t xml:space="preserve"> qué se diferencia de la herencia simple?</w:t>
+      </w:r>
+    </w:p>
+    <w:p>
+      <w:pPr>
+        <w:rPr>
+          <w:lang w:eastAsia="es-AR"/>
+        </w:rPr>
+      </w:pPr>
+      <w:r>
+        <w:rPr>
+          <w:lang w:eastAsia="es-AR"/>
+        </w:rPr>
+        <w:t xml:space="preserve">Herencia </w:t>
+      </w:r>
+      <w:proofErr w:type="spellStart"/>
+      <w:r>
+        <w:rPr>
+          <w:lang w:eastAsia="es-AR"/>
+        </w:rPr>
+        <w:t>multiple</w:t>
+      </w:r>
+      <w:proofErr w:type="spellEnd"/>
+      <w:r>
+        <w:rPr>
+          <w:lang w:eastAsia="es-AR"/>
+        </w:rPr>
+        <w:t xml:space="preserve"> se le llama cuando una clase puede heredar de dos padres. No es posible en C#.</w:t>
+      </w:r>
+    </w:p>
+    <w:p>
+      <w:pPr>
+        <w:pStyle w:val="Ttulo2"/>
+        <w:rPr>
+          <w:lang w:eastAsia="es-AR"/>
+        </w:rPr>
+      </w:pPr>
+      <w:r>
+        <w:rPr>
+          <w:lang w:eastAsia="es-AR"/>
+        </w:rPr>
+        <w:t>¿Una clase pública puede heredar de una clase privada?</w:t>
+      </w:r>
+    </w:p>
+    <w:p>
+      <w:pPr>
+        <w:rPr>
+          <w:lang w:eastAsia="es-AR"/>
+        </w:rPr>
+      </w:pPr>
+      <w:r>
+        <w:rPr>
+          <w:lang w:eastAsia="es-AR"/>
+        </w:rPr>
+        <w:t>No, la accesibilidad de la hija no puede ser mayor que la de su padre.</w:t>
+      </w:r>
+    </w:p>
+    <w:p>
+      <w:pPr>
+        <w:pStyle w:val="Ttulo2"/>
+        <w:rPr>
+          <w:lang w:eastAsia="es-AR"/>
+        </w:rPr>
+      </w:pPr>
+      <w:r>
+        <w:rPr>
+          <w:lang w:eastAsia="es-AR"/>
+        </w:rPr>
+        <w:t>¿Qué es una clase sellada (</w:t>
+      </w:r>
+      <w:proofErr w:type="spellStart"/>
+      <w:r>
+        <w:rPr>
+          <w:lang w:eastAsia="es-AR"/>
+        </w:rPr>
+        <w:t>sealed</w:t>
+      </w:r>
+      <w:proofErr w:type="spellEnd"/>
+      <w:r>
+        <w:rPr>
+          <w:lang w:eastAsia="es-AR"/>
+        </w:rPr>
+        <w:t>)?</w:t>
+      </w:r>
+    </w:p>
+    <w:p>
+      <w:pPr>
+        <w:rPr>
+          <w:lang w:eastAsia="es-AR"/>
+        </w:rPr>
+      </w:pPr>
+      <w:r>
+        <w:rPr>
+          <w:lang w:eastAsia="es-AR"/>
+        </w:rPr>
+        <w:t xml:space="preserve">Significa que esa clase no hereda </w:t>
+      </w:r>
+      <w:proofErr w:type="spellStart"/>
+      <w:proofErr w:type="gramStart"/>
+      <w:r>
+        <w:rPr>
+          <w:lang w:eastAsia="es-AR"/>
+        </w:rPr>
+        <w:t>mas</w:t>
+      </w:r>
+      <w:proofErr w:type="spellEnd"/>
+      <w:proofErr w:type="gramEnd"/>
+      <w:r>
+        <w:rPr>
+          <w:lang w:eastAsia="es-AR"/>
+        </w:rPr>
+        <w:t>. Se termina la gestión de clases hijas (</w:t>
+      </w:r>
+      <w:proofErr w:type="spellStart"/>
+      <w:r>
+        <w:rPr>
+          <w:lang w:eastAsia="es-AR"/>
+        </w:rPr>
+        <w:t>vasectomia</w:t>
+      </w:r>
+      <w:proofErr w:type="spellEnd"/>
+      <w:r>
+        <w:rPr>
+          <w:lang w:eastAsia="es-AR"/>
+        </w:rPr>
+        <w:t>)</w:t>
+      </w:r>
+    </w:p>
+    <w:p>
+      <w:pPr>
+        <w:pStyle w:val="Ttulo2"/>
+        <w:rPr>
+          <w:lang w:eastAsia="es-AR"/>
+        </w:rPr>
+      </w:pPr>
+      <w:r>
+        <w:rPr>
+          <w:lang w:eastAsia="es-AR"/>
+        </w:rPr>
+        <w:t>¿Una clase sellada puede heredar de otras clases (ser clase derivada)?</w:t>
+      </w:r>
+    </w:p>
+    <w:p>
+      <w:pPr>
+        <w:rPr>
+          <w:lang w:eastAsia="es-AR"/>
+        </w:rPr>
+      </w:pPr>
+      <w:r>
+        <w:rPr>
+          <w:lang w:eastAsia="es-AR"/>
+        </w:rPr>
+        <w:t>Si puede heredar de otras clases pero esta no puede dar herencia.</w:t>
+      </w:r>
+    </w:p>
+    <w:p>
+      <w:pPr>
+        <w:pStyle w:val="Ttulo2"/>
+        <w:rPr>
+          <w:lang w:eastAsia="es-AR"/>
+        </w:rPr>
+      </w:pPr>
+      <w:r>
+        <w:rPr>
+          <w:lang w:eastAsia="es-AR"/>
+        </w:rPr>
+        <w:t>¿Cómo actúa el modificador “</w:t>
+      </w:r>
+      <w:proofErr w:type="spellStart"/>
+      <w:r>
+        <w:rPr>
+          <w:lang w:eastAsia="es-AR"/>
+        </w:rPr>
+        <w:t>protected</w:t>
+      </w:r>
+      <w:proofErr w:type="spellEnd"/>
+      <w:r>
+        <w:rPr>
+          <w:lang w:eastAsia="es-AR"/>
+        </w:rPr>
+        <w:t>” en los miembros de la clase base para una clase derivada y cómo para una clase no-derivada? Relacionar la respuesta con los modificadores “</w:t>
+      </w:r>
+      <w:proofErr w:type="spellStart"/>
+      <w:r>
+        <w:rPr>
+          <w:lang w:eastAsia="es-AR"/>
+        </w:rPr>
+        <w:t>public</w:t>
+      </w:r>
+      <w:proofErr w:type="spellEnd"/>
+      <w:r>
+        <w:rPr>
+          <w:lang w:eastAsia="es-AR"/>
+        </w:rPr>
+        <w:t>” y “</w:t>
+      </w:r>
+      <w:proofErr w:type="spellStart"/>
+      <w:r>
+        <w:rPr>
+          <w:lang w:eastAsia="es-AR"/>
+        </w:rPr>
+        <w:t>private</w:t>
+      </w:r>
+      <w:proofErr w:type="spellEnd"/>
+      <w:r>
+        <w:rPr>
+          <w:lang w:eastAsia="es-AR"/>
+        </w:rPr>
+        <w:t>”.</w:t>
+      </w:r>
+    </w:p>
+    <w:p>
+      <w:pPr>
+        <w:rPr>
+          <w:lang w:eastAsia="es-AR"/>
+        </w:rPr>
+      </w:pPr>
+      <w:r>
+        <w:rPr>
+          <w:lang w:eastAsia="es-AR"/>
+        </w:rPr>
+        <w:t xml:space="preserve">Para una clase padre el </w:t>
+      </w:r>
+      <w:proofErr w:type="spellStart"/>
+      <w:r>
+        <w:rPr>
+          <w:lang w:eastAsia="es-AR"/>
+        </w:rPr>
+        <w:t>accesor</w:t>
+      </w:r>
+      <w:proofErr w:type="spellEnd"/>
+      <w:r>
+        <w:rPr>
+          <w:lang w:eastAsia="es-AR"/>
+        </w:rPr>
+        <w:t xml:space="preserve"> </w:t>
+      </w:r>
+      <w:proofErr w:type="spellStart"/>
+      <w:r>
+        <w:rPr>
+          <w:lang w:eastAsia="es-AR"/>
+        </w:rPr>
+        <w:t>protected</w:t>
+      </w:r>
+      <w:proofErr w:type="spellEnd"/>
+      <w:r>
+        <w:rPr>
+          <w:lang w:eastAsia="es-AR"/>
+        </w:rPr>
+        <w:t xml:space="preserve"> me va a dejar acceder a esos campos desde su clase hija mientras que para una no derivada no me será posible.</w:t>
+      </w:r>
+    </w:p>
+    <w:p>
+      <w:pPr>
+        <w:pStyle w:val="Ttulo2"/>
+        <w:rPr>
+          <w:lang w:eastAsia="es-AR"/>
+        </w:rPr>
+      </w:pPr>
+      <w:r>
+        <w:rPr>
+          <w:lang w:eastAsia="es-AR"/>
+        </w:rPr>
+        <w:t>¿Qué pasa si la clase derivada no hace una llamada explícita a un constructor de la clase base? En esta situación, ¿qué pasa si la clase base declaró explícitamente un constructor con parámetros de entrada?</w:t>
+      </w:r>
+    </w:p>
+    <w:p>
+      <w:pPr>
+        <w:rPr>
+          <w:lang w:eastAsia="es-AR"/>
+        </w:rPr>
+      </w:pPr>
+    </w:p>
+    <w:p>
+      <w:pPr>
+        <w:pStyle w:val="Ttulo2"/>
+        <w:rPr>
+          <w:lang w:eastAsia="es-AR"/>
+        </w:rPr>
+      </w:pPr>
+      <w:r>
+        <w:rPr>
+          <w:lang w:eastAsia="es-AR"/>
+        </w:rPr>
+        <w:t>La clase Alumno hereda de Persona. ¿Una instancia de Alumno es también de tipo Persona? Justifique.</w:t>
+      </w:r>
+    </w:p>
+    <w:p>
+      <w:pPr>
+        <w:rPr>
+          <w:lang w:eastAsia="es-AR"/>
+        </w:rPr>
+      </w:pPr>
+      <w:r>
+        <w:rPr>
+          <w:lang w:eastAsia="es-AR"/>
+        </w:rPr>
+        <w:t>Si porque primero es tipo Persona por la herencia y luego es un alumno. Generalmente para que esto sea semánticamente correcto se debe hacer la pregunta “es un “.</w:t>
+      </w:r>
+    </w:p>
+    <w:p>
+      <w:pPr>
+        <w:pStyle w:val="Ttulo2"/>
+        <w:rPr>
+          <w:lang w:eastAsia="es-AR"/>
+        </w:rPr>
+      </w:pPr>
+      <w:r>
+        <w:rPr>
+          <w:lang w:eastAsia="es-AR"/>
+        </w:rPr>
+        <w:t xml:space="preserve">La clase Alumno hereda de Persona. ¿Se puede hacer Persona </w:t>
+      </w:r>
+      <w:proofErr w:type="spellStart"/>
+      <w:r>
+        <w:rPr>
+          <w:lang w:eastAsia="es-AR"/>
+        </w:rPr>
+        <w:t>persona</w:t>
+      </w:r>
+      <w:proofErr w:type="spellEnd"/>
+      <w:r>
+        <w:rPr>
+          <w:lang w:eastAsia="es-AR"/>
+        </w:rPr>
+        <w:t xml:space="preserve"> = new </w:t>
+      </w:r>
+      <w:proofErr w:type="gramStart"/>
+      <w:r>
+        <w:rPr>
+          <w:lang w:eastAsia="es-AR"/>
+        </w:rPr>
+        <w:t>Alumno(</w:t>
+      </w:r>
+      <w:proofErr w:type="gramEnd"/>
+      <w:r>
+        <w:rPr>
+          <w:lang w:eastAsia="es-AR"/>
+        </w:rPr>
+        <w:t>)? ¿</w:t>
+      </w:r>
+      <w:proofErr w:type="gramStart"/>
+      <w:r>
+        <w:rPr>
+          <w:lang w:eastAsia="es-AR"/>
+        </w:rPr>
+        <w:t>por</w:t>
+      </w:r>
+      <w:proofErr w:type="gramEnd"/>
+      <w:r>
+        <w:rPr>
+          <w:lang w:eastAsia="es-AR"/>
+        </w:rPr>
+        <w:t xml:space="preserve"> qué?</w:t>
+      </w:r>
+    </w:p>
+    <w:p>
+      <w:pPr>
+        <w:rPr>
+          <w:lang w:eastAsia="es-AR"/>
+        </w:rPr>
+      </w:pPr>
+      <w:r>
+        <w:rPr>
+          <w:lang w:eastAsia="es-AR"/>
+        </w:rPr>
+        <w:t xml:space="preserve">Si se puede porque un Alumno es primero una Persona. </w:t>
+      </w:r>
+    </w:p>
+    <w:p>
+      <w:pPr>
+        <w:pStyle w:val="Ttulo2"/>
+        <w:rPr>
+          <w:lang w:eastAsia="es-AR"/>
+        </w:rPr>
+      </w:pPr>
+      <w:r>
+        <w:rPr>
+          <w:lang w:eastAsia="es-AR"/>
+        </w:rPr>
+        <w:t xml:space="preserve">La clase Alumno hereda de Persona. ¿Se puede hacer Alumno </w:t>
+      </w:r>
+      <w:proofErr w:type="spellStart"/>
+      <w:r>
+        <w:rPr>
+          <w:lang w:eastAsia="es-AR"/>
+        </w:rPr>
+        <w:t>alumno</w:t>
+      </w:r>
+      <w:proofErr w:type="spellEnd"/>
+      <w:r>
+        <w:rPr>
+          <w:lang w:eastAsia="es-AR"/>
+        </w:rPr>
+        <w:t xml:space="preserve"> = new </w:t>
+      </w:r>
+      <w:proofErr w:type="gramStart"/>
+      <w:r>
+        <w:rPr>
+          <w:lang w:eastAsia="es-AR"/>
+        </w:rPr>
+        <w:t>Persona(</w:t>
+      </w:r>
+      <w:proofErr w:type="gramEnd"/>
+      <w:r>
+        <w:rPr>
+          <w:lang w:eastAsia="es-AR"/>
+        </w:rPr>
+        <w:t>)? ¿</w:t>
+      </w:r>
+      <w:proofErr w:type="gramStart"/>
+      <w:r>
+        <w:rPr>
+          <w:lang w:eastAsia="es-AR"/>
+        </w:rPr>
+        <w:t>por</w:t>
+      </w:r>
+      <w:proofErr w:type="gramEnd"/>
+      <w:r>
+        <w:rPr>
+          <w:lang w:eastAsia="es-AR"/>
+        </w:rPr>
+        <w:t xml:space="preserve"> qué?</w:t>
+      </w:r>
+    </w:p>
+    <w:p>
+      <w:pPr>
+        <w:rPr>
+          <w:lang w:eastAsia="es-AR"/>
+        </w:rPr>
+      </w:pPr>
+      <w:r>
+        <w:rPr>
+          <w:lang w:eastAsia="es-AR"/>
+        </w:rPr>
+        <w:t xml:space="preserve">No, no se puede porque un Alumno es una persona pero una Persona no necesariamente es un </w:t>
+      </w:r>
+      <w:proofErr w:type="spellStart"/>
+      <w:r>
+        <w:rPr>
+          <w:lang w:eastAsia="es-AR"/>
+        </w:rPr>
+        <w:t>ALumno</w:t>
+      </w:r>
+      <w:proofErr w:type="spellEnd"/>
+      <w:r>
+        <w:rPr>
+          <w:lang w:eastAsia="es-AR"/>
+        </w:rPr>
+        <w:t xml:space="preserve">. La semántica falla y el orden de herencia va del </w:t>
+      </w:r>
+      <w:proofErr w:type="gramStart"/>
+      <w:r>
+        <w:rPr>
+          <w:lang w:eastAsia="es-AR"/>
+        </w:rPr>
+        <w:t>mas</w:t>
+      </w:r>
+      <w:proofErr w:type="gramEnd"/>
+      <w:r>
+        <w:rPr>
+          <w:lang w:eastAsia="es-AR"/>
+        </w:rPr>
+        <w:t xml:space="preserve"> genérico al mas especifico.</w:t>
+      </w:r>
       <w:bookmarkStart w:id="119" w:name="_GoBack"/>
       <w:bookmarkEnd w:id="119"/>
-    </w:p>
-    <w:p>
-      <w:pPr>
-        <w:rPr>
-          <w:lang w:eastAsia="es-AR"/>
-        </w:rPr>
-      </w:pPr>
-      <w:r>
-        <w:rPr>
-          <w:lang w:eastAsia="es-AR"/>
-        </w:rPr>
-        <w:t>¿Qué nombre recibe la clase que hereda y qué nombre recibe la clase que es heredada?</w:t>
-      </w:r>
-    </w:p>
-    <w:p>
-      <w:pPr>
-        <w:rPr>
-          <w:lang w:eastAsia="es-AR"/>
-        </w:rPr>
-      </w:pPr>
-      <w:r>
-        <w:rPr>
-          <w:lang w:eastAsia="es-AR"/>
-        </w:rPr>
-        <w:t xml:space="preserve">Explique el principio de sustitución de </w:t>
-      </w:r>
-      <w:proofErr w:type="spellStart"/>
-      <w:r>
-        <w:rPr>
-          <w:lang w:eastAsia="es-AR"/>
-        </w:rPr>
-        <w:t>Liskov</w:t>
-      </w:r>
-      <w:proofErr w:type="spellEnd"/>
-      <w:r>
-        <w:rPr>
-          <w:lang w:eastAsia="es-AR"/>
-        </w:rPr>
-        <w:t>.</w:t>
-      </w:r>
-    </w:p>
-    <w:p>
-      <w:pPr>
-        <w:rPr>
-          <w:lang w:eastAsia="es-AR"/>
-        </w:rPr>
-      </w:pPr>
-      <w:r>
-        <w:rPr>
-          <w:lang w:eastAsia="es-AR"/>
-        </w:rPr>
-        <w:t>¿Qué significa que la herencia es transitiva?</w:t>
-      </w:r>
-    </w:p>
-    <w:p>
-      <w:pPr>
-        <w:rPr>
-          <w:lang w:eastAsia="es-AR"/>
-        </w:rPr>
-      </w:pPr>
-      <w:r>
-        <w:rPr>
-          <w:lang w:eastAsia="es-AR"/>
-        </w:rPr>
-        <w:t>¿Se heredan los constructores?</w:t>
-      </w:r>
-    </w:p>
-    <w:p>
-      <w:pPr>
-        <w:rPr>
-          <w:lang w:eastAsia="es-AR"/>
-        </w:rPr>
-      </w:pPr>
-      <w:r>
-        <w:rPr>
-          <w:lang w:eastAsia="es-AR"/>
-        </w:rPr>
-        <w:t xml:space="preserve">¿Se heredan los miembros </w:t>
-      </w:r>
-      <w:proofErr w:type="spellStart"/>
-      <w:r>
-        <w:rPr>
-          <w:lang w:eastAsia="es-AR"/>
-        </w:rPr>
-        <w:t>private</w:t>
-      </w:r>
-      <w:proofErr w:type="spellEnd"/>
-      <w:r>
-        <w:rPr>
-          <w:lang w:eastAsia="es-AR"/>
-        </w:rPr>
-        <w:t xml:space="preserve"> de la clase base?</w:t>
-      </w:r>
-    </w:p>
-    <w:p>
-      <w:pPr>
-        <w:rPr>
-          <w:lang w:eastAsia="es-AR"/>
-        </w:rPr>
-      </w:pPr>
-      <w:r>
-        <w:rPr>
-          <w:lang w:eastAsia="es-AR"/>
-        </w:rPr>
-        <w:t>¿Qué es herencia múltiple? ¿</w:t>
-      </w:r>
-      <w:proofErr w:type="gramStart"/>
-      <w:r>
-        <w:rPr>
-          <w:lang w:eastAsia="es-AR"/>
-        </w:rPr>
-        <w:t>es</w:t>
-      </w:r>
-      <w:proofErr w:type="gramEnd"/>
-      <w:r>
-        <w:rPr>
-          <w:lang w:eastAsia="es-AR"/>
-        </w:rPr>
-        <w:t xml:space="preserve"> posible en C#? ¿</w:t>
-      </w:r>
-      <w:proofErr w:type="gramStart"/>
-      <w:r>
-        <w:rPr>
-          <w:lang w:eastAsia="es-AR"/>
-        </w:rPr>
-        <w:t>en</w:t>
-      </w:r>
-      <w:proofErr w:type="gramEnd"/>
-      <w:r>
-        <w:rPr>
-          <w:lang w:eastAsia="es-AR"/>
-        </w:rPr>
-        <w:t xml:space="preserve"> qué se diferencia de la herencia simple?</w:t>
-      </w:r>
-    </w:p>
-    <w:p>
-      <w:pPr>
-        <w:rPr>
-          <w:lang w:eastAsia="es-AR"/>
-        </w:rPr>
-      </w:pPr>
-      <w:r>
-        <w:rPr>
-          <w:lang w:eastAsia="es-AR"/>
-        </w:rPr>
-        <w:t>¿Una clase pública puede heredar de una clase privada?</w:t>
-      </w:r>
-    </w:p>
-    <w:p>
-      <w:pPr>
-        <w:rPr>
-          <w:lang w:eastAsia="es-AR"/>
-        </w:rPr>
-      </w:pPr>
-      <w:r>
-        <w:rPr>
-          <w:lang w:eastAsia="es-AR"/>
-        </w:rPr>
-        <w:t>¿Qué es una clase sellada (</w:t>
-      </w:r>
-      <w:proofErr w:type="spellStart"/>
-      <w:r>
-        <w:rPr>
-          <w:lang w:eastAsia="es-AR"/>
-        </w:rPr>
-        <w:t>sealed</w:t>
-      </w:r>
-      <w:proofErr w:type="spellEnd"/>
-      <w:r>
-        <w:rPr>
-          <w:lang w:eastAsia="es-AR"/>
-        </w:rPr>
-        <w:t>)?</w:t>
-      </w:r>
-    </w:p>
-    <w:p>
-      <w:pPr>
-        <w:rPr>
-          <w:lang w:eastAsia="es-AR"/>
-        </w:rPr>
-      </w:pPr>
-      <w:r>
-        <w:rPr>
-          <w:lang w:eastAsia="es-AR"/>
-        </w:rPr>
-        <w:t>¿Una clase sellada puede heredar de otras clases (ser clase derivada)?</w:t>
-      </w:r>
-    </w:p>
-    <w:p>
-      <w:pPr>
-        <w:rPr>
-          <w:lang w:eastAsia="es-AR"/>
-        </w:rPr>
-      </w:pPr>
-      <w:r>
-        <w:rPr>
-          <w:lang w:eastAsia="es-AR"/>
-        </w:rPr>
-        <w:t>¿Cómo actúa el modificador “</w:t>
-      </w:r>
-      <w:proofErr w:type="spellStart"/>
-      <w:r>
-        <w:rPr>
-          <w:lang w:eastAsia="es-AR"/>
-        </w:rPr>
-        <w:t>protected</w:t>
-      </w:r>
-      <w:proofErr w:type="spellEnd"/>
-      <w:r>
-        <w:rPr>
-          <w:lang w:eastAsia="es-AR"/>
-        </w:rPr>
-        <w:t>” en los miembros de la clase base para una clase derivada y cómo para una clase no-derivada? Relacionar la respuesta con los modificadores “</w:t>
-      </w:r>
-      <w:proofErr w:type="spellStart"/>
-      <w:r>
-        <w:rPr>
-          <w:lang w:eastAsia="es-AR"/>
-        </w:rPr>
-        <w:t>public</w:t>
-      </w:r>
-      <w:proofErr w:type="spellEnd"/>
-      <w:r>
-        <w:rPr>
-          <w:lang w:eastAsia="es-AR"/>
-        </w:rPr>
-        <w:t>” y “</w:t>
-      </w:r>
-      <w:proofErr w:type="spellStart"/>
-      <w:r>
-        <w:rPr>
-          <w:lang w:eastAsia="es-AR"/>
-        </w:rPr>
-        <w:t>private</w:t>
-      </w:r>
-      <w:proofErr w:type="spellEnd"/>
-      <w:r>
-        <w:rPr>
-          <w:lang w:eastAsia="es-AR"/>
-        </w:rPr>
-        <w:t>”.</w:t>
-      </w:r>
-    </w:p>
-    <w:p>
-      <w:pPr>
-        <w:rPr>
-          <w:lang w:eastAsia="es-AR"/>
-        </w:rPr>
-      </w:pPr>
-      <w:r>
-        <w:rPr>
-          <w:lang w:eastAsia="es-AR"/>
-        </w:rPr>
-        <w:t>¿Qué pasa si la clase derivada no hace una llamada explícita a un constructor de la clase base? En esta situación, ¿qué pasa si la clase base declaró explícitamente un constructor con parámetros de entrada?</w:t>
-      </w:r>
-    </w:p>
-    <w:p>
-      <w:pPr>
-        <w:rPr>
-          <w:lang w:eastAsia="es-AR"/>
-        </w:rPr>
-      </w:pPr>
-      <w:r>
-        <w:rPr>
-          <w:lang w:eastAsia="es-AR"/>
-        </w:rPr>
-        <w:t>La clase Alumno hereda de Persona. ¿Una instancia de Alumno es también de tipo Persona? Justifique.</w:t>
-      </w:r>
-    </w:p>
-    <w:p>
-      <w:pPr>
-        <w:rPr>
-          <w:lang w:eastAsia="es-AR"/>
-        </w:rPr>
-      </w:pPr>
-      <w:r>
-        <w:rPr>
-          <w:lang w:eastAsia="es-AR"/>
-        </w:rPr>
-        <w:lastRenderedPageBreak/>
-        <w:t xml:space="preserve">La clase Alumno hereda de Persona. ¿Se puede hacer Persona </w:t>
-      </w:r>
-      <w:proofErr w:type="spellStart"/>
-      <w:r>
-        <w:rPr>
-          <w:lang w:eastAsia="es-AR"/>
-        </w:rPr>
-        <w:t>persona</w:t>
-      </w:r>
-      <w:proofErr w:type="spellEnd"/>
-      <w:r>
-        <w:rPr>
-          <w:lang w:eastAsia="es-AR"/>
-        </w:rPr>
-        <w:t xml:space="preserve"> = new </w:t>
-      </w:r>
-      <w:proofErr w:type="gramStart"/>
-      <w:r>
-        <w:rPr>
-          <w:lang w:eastAsia="es-AR"/>
-        </w:rPr>
-        <w:t>Alumno(</w:t>
-      </w:r>
-      <w:proofErr w:type="gramEnd"/>
-      <w:r>
-        <w:rPr>
-          <w:lang w:eastAsia="es-AR"/>
-        </w:rPr>
-        <w:t>)? ¿</w:t>
-      </w:r>
-      <w:proofErr w:type="gramStart"/>
-      <w:r>
-        <w:rPr>
-          <w:lang w:eastAsia="es-AR"/>
-        </w:rPr>
-        <w:t>por</w:t>
-      </w:r>
-      <w:proofErr w:type="gramEnd"/>
-      <w:r>
-        <w:rPr>
-          <w:lang w:eastAsia="es-AR"/>
-        </w:rPr>
-        <w:t xml:space="preserve"> qué?</w:t>
-      </w:r>
-    </w:p>
-    <w:p>
-      <w:pPr>
-        <w:rPr>
-          <w:lang w:eastAsia="es-AR"/>
-        </w:rPr>
-      </w:pPr>
-      <w:r>
-        <w:rPr>
-          <w:lang w:eastAsia="es-AR"/>
-        </w:rPr>
-        <w:t xml:space="preserve">La clase Alumno hereda de Persona. ¿Se puede hacer Alumno </w:t>
-      </w:r>
-      <w:proofErr w:type="spellStart"/>
-      <w:r>
-        <w:rPr>
-          <w:lang w:eastAsia="es-AR"/>
-        </w:rPr>
-        <w:t>alumno</w:t>
-      </w:r>
-      <w:proofErr w:type="spellEnd"/>
-      <w:r>
-        <w:rPr>
-          <w:lang w:eastAsia="es-AR"/>
-        </w:rPr>
-        <w:t xml:space="preserve"> = new </w:t>
-      </w:r>
-      <w:proofErr w:type="gramStart"/>
-      <w:r>
-        <w:rPr>
-          <w:lang w:eastAsia="es-AR"/>
-        </w:rPr>
-        <w:t>Persona(</w:t>
-      </w:r>
-      <w:proofErr w:type="gramEnd"/>
-      <w:r>
-        <w:rPr>
-          <w:lang w:eastAsia="es-AR"/>
-        </w:rPr>
-        <w:t>)? ¿</w:t>
-      </w:r>
-      <w:proofErr w:type="gramStart"/>
-      <w:r>
-        <w:rPr>
-          <w:lang w:eastAsia="es-AR"/>
-        </w:rPr>
-        <w:t>por</w:t>
-      </w:r>
-      <w:proofErr w:type="gramEnd"/>
-      <w:r>
-        <w:rPr>
-          <w:lang w:eastAsia="es-AR"/>
-        </w:rPr>
-        <w:t xml:space="preserve"> qué?</w:t>
-      </w:r>
     </w:p>
     <w:p>
       <w:pPr>
@@ -22864,7 +23215,7 @@
 </file>
 
 <file path=customXml/itemProps1.xml><?xml version="1.0" encoding="utf-8"?>
-<ds:datastoreItem xmlns:ds="http://schemas.openxmlformats.org/officeDocument/2006/customXml" ds:itemID="{F766DF25-49E9-4965-9272-A8671794ECAC}">
+<ds:datastoreItem xmlns:ds="http://schemas.openxmlformats.org/officeDocument/2006/customXml" ds:itemID="{5AA07CFF-94FA-4C2A-8404-722B0D209951}">
   <ds:schemaRefs>
     <ds:schemaRef ds:uri="http://schemas.openxmlformats.org/officeDocument/2006/bibliography"/>
   </ds:schemaRefs>

</xml_diff>